<commit_message>
Changes in first part
</commit_message>
<xml_diff>
--- a/TrabajoPrácticoIntegradorAA1.docx
+++ b/TrabajoPrácticoIntegradorAA1.docx
@@ -345,13 +345,20 @@
           <w:numId w:val="2"/>
         </w:numPr>
         <w:jc w:val="both"/>
-      </w:pPr>
-      <w:r>
+        <w:rPr>
+          <w:highlight w:val="yellow"/>
+        </w:rPr>
+      </w:pPr>
+      <w:r>
+        <w:rPr>
+          <w:highlight w:val="yellow"/>
+        </w:rPr>
         <w:t xml:space="preserve">Armar grupos de hasta dos personas para la realización del trabajo práctico. Dar aviso al cuerpo docente del equipo. En caso de no tener compañero, informar al cuerpo docente. </w:t>
       </w:r>
       <w:r>
         <w:rPr>
           <w:b/>
+          <w:highlight w:val="yellow"/>
         </w:rPr>
         <w:t>Se recomienda que al menos un integrante haya aprobado Fundamentos de Ciencias de Datos.</w:t>
       </w:r>
@@ -373,16 +380,13 @@
         <w:jc w:val="both"/>
       </w:pPr>
       <w:r>
-        <w:t xml:space="preserve">Crear </w:t>
-      </w:r>
-      <w:r>
         <w:rPr>
           <w:highlight w:val="yellow"/>
         </w:rPr>
-        <w:t>un repositorio que se llame “AA1-TUIA-Apellido1-Apellido2</w:t>
-      </w:r>
-      <w:r>
-        <w:t>” en GitHub.</w:t>
+        <w:t>Crear un repositorio que se llame “AA1-TUIA-Apellido1-Apellido2” en GitHub</w:t>
+      </w:r>
+      <w:r>
+        <w:t>.</w:t>
       </w:r>
     </w:p>
     <w:p>
@@ -423,8 +427,14 @@
           <w:numId w:val="10"/>
         </w:numPr>
         <w:jc w:val="both"/>
-      </w:pPr>
-      <w:r>
+        <w:rPr>
+          <w:highlight w:val="yellow"/>
+        </w:rPr>
+      </w:pPr>
+      <w:r>
+        <w:rPr>
+          <w:highlight w:val="yellow"/>
+        </w:rPr>
         <w:t>Análisis y decisión sobre datos faltantes.</w:t>
       </w:r>
     </w:p>
@@ -471,8 +481,14 @@
           <w:numId w:val="10"/>
         </w:numPr>
         <w:jc w:val="both"/>
-      </w:pPr>
-      <w:r>
+        <w:rPr>
+          <w:highlight w:val="yellow"/>
+        </w:rPr>
+      </w:pPr>
+      <w:r>
+        <w:rPr>
+          <w:highlight w:val="yellow"/>
+        </w:rPr>
         <w:t>Codificación de variables categóricas (si se van a utilizar para predicción).</w:t>
       </w:r>
     </w:p>
@@ -484,8 +500,14 @@
           <w:numId w:val="10"/>
         </w:numPr>
         <w:jc w:val="both"/>
-      </w:pPr>
-      <w:r>
+        <w:rPr>
+          <w:highlight w:val="yellow"/>
+        </w:rPr>
+      </w:pPr>
+      <w:r>
+        <w:rPr>
+          <w:highlight w:val="yellow"/>
+        </w:rPr>
         <w:t>Matriz de correlación de variables.</w:t>
       </w:r>
     </w:p>

</xml_diff>